<commit_message>
Update Tugas akhir GUSTU baru.docx
update laporan tanggal 19 November 2020
</commit_message>
<xml_diff>
--- a/Laporan/Tugas akhir GUSTU baru.docx
+++ b/Laporan/Tugas akhir GUSTU baru.docx
@@ -8506,7 +8506,7 @@
           <v:shape id="_x0000_i1025" type="#_x0000_t75" style="width:414.75pt;height:182.25pt" o:ole="">
             <v:imagedata r:id="rId13" o:title=""/>
           </v:shape>
-          <o:OLEObject Type="Embed" ProgID="Visio.Drawing.15" ShapeID="_x0000_i1025" DrawAspect="Content" ObjectID="_1666592502" r:id="rId14"/>
+          <o:OLEObject Type="Embed" ProgID="Visio.Drawing.15" ShapeID="_x0000_i1025" DrawAspect="Content" ObjectID="_1667285729" r:id="rId14"/>
         </w:object>
       </w:r>
       <w:r>
@@ -8818,7 +8818,7 @@
           <v:shape id="_x0000_i1026" type="#_x0000_t75" style="width:397.5pt;height:243pt" o:ole="">
             <v:imagedata r:id="rId15" o:title=""/>
           </v:shape>
-          <o:OLEObject Type="Embed" ProgID="Visio.Drawing.15" ShapeID="_x0000_i1026" DrawAspect="Content" ObjectID="_1666592503" r:id="rId16"/>
+          <o:OLEObject Type="Embed" ProgID="Visio.Drawing.15" ShapeID="_x0000_i1026" DrawAspect="Content" ObjectID="_1667285730" r:id="rId16"/>
         </w:object>
       </w:r>
     </w:p>
@@ -9137,7 +9137,7 @@
           <v:shape id="_x0000_i1027" type="#_x0000_t75" style="width:174pt;height:355.5pt" o:ole="">
             <v:imagedata r:id="rId17" o:title=""/>
           </v:shape>
-          <o:OLEObject Type="Embed" ProgID="Visio.Drawing.15" ShapeID="_x0000_i1027" DrawAspect="Content" ObjectID="_1666592504" r:id="rId18"/>
+          <o:OLEObject Type="Embed" ProgID="Visio.Drawing.15" ShapeID="_x0000_i1027" DrawAspect="Content" ObjectID="_1667285731" r:id="rId18"/>
         </w:object>
       </w:r>
     </w:p>
@@ -9232,7 +9232,7 @@
           <v:shape id="_x0000_i1028" type="#_x0000_t75" style="width:323.25pt;height:474pt" o:ole="">
             <v:imagedata r:id="rId19" o:title=""/>
           </v:shape>
-          <o:OLEObject Type="Embed" ProgID="Visio.Drawing.15" ShapeID="_x0000_i1028" DrawAspect="Content" ObjectID="_1666592505" r:id="rId20"/>
+          <o:OLEObject Type="Embed" ProgID="Visio.Drawing.15" ShapeID="_x0000_i1028" DrawAspect="Content" ObjectID="_1667285732" r:id="rId20"/>
         </w:object>
       </w:r>
     </w:p>
@@ -9421,7 +9421,7 @@
               </wp:anchor>
             </w:drawing>
           </mc:Choice>
-          <mc:Fallback xmlns:w16cid="http://schemas.microsoft.com/office/word/2016/wordml/cid" xmlns:am3d="http://schemas.microsoft.com/office/drawing/2017/model3d" xmlns:aink="http://schemas.microsoft.com/office/drawing/2016/ink" xmlns:cx8="http://schemas.microsoft.com/office/drawing/2016/5/14/chartex" xmlns:cx7="http://schemas.microsoft.com/office/drawing/2016/5/13/chartex" xmlns:cx6="http://schemas.microsoft.com/office/drawing/2016/5/12/chartex" xmlns:cx5="http://schemas.microsoft.com/office/drawing/2016/5/11/chartex" xmlns:cx4="http://schemas.microsoft.com/office/drawing/2016/5/10/chartex" xmlns:cx3="http://schemas.microsoft.com/office/drawing/2016/5/9/chartex" xmlns:cx2="http://schemas.microsoft.com/office/drawing/2015/10/21/chartex">
+          <mc:Fallback xmlns:cx2="http://schemas.microsoft.com/office/drawing/2015/10/21/chartex" xmlns:cx3="http://schemas.microsoft.com/office/drawing/2016/5/9/chartex" xmlns:cx4="http://schemas.microsoft.com/office/drawing/2016/5/10/chartex" xmlns:cx5="http://schemas.microsoft.com/office/drawing/2016/5/11/chartex" xmlns:cx6="http://schemas.microsoft.com/office/drawing/2016/5/12/chartex" xmlns:cx7="http://schemas.microsoft.com/office/drawing/2016/5/13/chartex" xmlns:cx8="http://schemas.microsoft.com/office/drawing/2016/5/14/chartex" xmlns:aink="http://schemas.microsoft.com/office/drawing/2016/ink" xmlns:am3d="http://schemas.microsoft.com/office/drawing/2017/model3d" xmlns:w16cid="http://schemas.microsoft.com/office/word/2016/wordml/cid">
             <w:pict>
               <v:group w14:anchorId="34AC593A" id="Group 5" o:spid="_x0000_s1026" style="position:absolute;margin-left:123.9pt;margin-top:42pt;width:151.8pt;height:15.85pt;z-index:251663360" coordsize="19275,2011" o:gfxdata="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">
                 <v:line id="Straight Connector 7" o:spid="_x0000_s1027" style="position:absolute;visibility:visible;mso-wrap-style:square" from="0,2011" to="2633,2011" o:connectortype="straight" o:gfxdata="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" strokecolor="black [3200]" strokeweight=".5pt">
@@ -9440,7 +9440,7 @@
           <v:shape id="_x0000_i1029" type="#_x0000_t75" style="width:414pt;height:181.5pt" o:ole="">
             <v:imagedata r:id="rId21" o:title=""/>
           </v:shape>
-          <o:OLEObject Type="Embed" ProgID="Visio.Drawing.15" ShapeID="_x0000_i1029" DrawAspect="Content" ObjectID="_1666592506" r:id="rId22"/>
+          <o:OLEObject Type="Embed" ProgID="Visio.Drawing.15" ShapeID="_x0000_i1029" DrawAspect="Content" ObjectID="_1667285733" r:id="rId22"/>
         </w:object>
       </w:r>
     </w:p>
@@ -10020,7 +10020,6 @@
           <w:id w:val="-453640273"/>
           <w:citation/>
         </w:sdtPr>
-        <w:sdtEndPr/>
         <w:sdtContent>
           <w:r>
             <w:fldChar w:fldCharType="begin"/>
@@ -10058,7 +10057,6 @@
           <w:id w:val="20052543"/>
           <w:citation/>
         </w:sdtPr>
-        <w:sdtEndPr/>
         <w:sdtContent>
           <w:r>
             <w:fldChar w:fldCharType="begin"/>
@@ -10100,7 +10098,6 @@
           <w:id w:val="-1289890378"/>
           <w:citation/>
         </w:sdtPr>
-        <w:sdtEndPr/>
         <w:sdtContent>
           <w:r>
             <w:fldChar w:fldCharType="begin"/>
@@ -10138,7 +10135,6 @@
           <w:id w:val="1381516907"/>
           <w:citation/>
         </w:sdtPr>
-        <w:sdtEndPr/>
         <w:sdtContent>
           <w:r>
             <w:fldChar w:fldCharType="begin"/>
@@ -10180,7 +10176,6 @@
           <w:id w:val="1398408386"/>
           <w:citation/>
         </w:sdtPr>
-        <w:sdtEndPr/>
         <w:sdtContent>
           <w:r>
             <w:fldChar w:fldCharType="begin"/>
@@ -10239,7 +10234,6 @@
           <w:id w:val="-1543744924"/>
           <w:citation/>
         </w:sdtPr>
-        <w:sdtEndPr/>
         <w:sdtContent>
           <w:r>
             <w:fldChar w:fldCharType="begin"/>
@@ -10518,7 +10512,6 @@
           <w:id w:val="1907097510"/>
           <w:citation/>
         </w:sdtPr>
-        <w:sdtEndPr/>
         <w:sdtContent>
           <w:r>
             <w:fldChar w:fldCharType="begin"/>
@@ -10582,7 +10575,6 @@
           <w:id w:val="987441414"/>
           <w:citation/>
         </w:sdtPr>
-        <w:sdtEndPr/>
         <w:sdtContent>
           <w:r>
             <w:fldChar w:fldCharType="begin"/>
@@ -10728,7 +10720,6 @@
           <w:id w:val="1102458184"/>
           <w:citation/>
         </w:sdtPr>
-        <w:sdtEndPr/>
         <w:sdtContent>
           <w:r>
             <w:fldChar w:fldCharType="begin"/>
@@ -10800,7 +10791,6 @@
           <w:id w:val="1470011967"/>
           <w:citation/>
         </w:sdtPr>
-        <w:sdtEndPr/>
         <w:sdtContent>
           <w:r>
             <w:fldChar w:fldCharType="begin"/>
@@ -10859,7 +10849,6 @@
           <w:id w:val="-1623145150"/>
           <w:citation/>
         </w:sdtPr>
-        <w:sdtEndPr/>
         <w:sdtContent>
           <w:r>
             <w:fldChar w:fldCharType="begin"/>
@@ -11190,7 +11179,7 @@
           <v:shape id="_x0000_i1030" type="#_x0000_t75" style="width:332.25pt;height:202.5pt" o:ole="">
             <v:imagedata r:id="rId15" o:title=""/>
           </v:shape>
-          <o:OLEObject Type="Embed" ProgID="Visio.Drawing.15" ShapeID="_x0000_i1030" DrawAspect="Content" ObjectID="_1666592507" r:id="rId23"/>
+          <o:OLEObject Type="Embed" ProgID="Visio.Drawing.15" ShapeID="_x0000_i1030" DrawAspect="Content" ObjectID="_1667285734" r:id="rId23"/>
         </w:object>
       </w:r>
     </w:p>
@@ -12142,7 +12131,7 @@
           <v:shape id="_x0000_i1031" type="#_x0000_t75" style="width:174pt;height:355.5pt" o:ole="">
             <v:imagedata r:id="rId17" o:title=""/>
           </v:shape>
-          <o:OLEObject Type="Embed" ProgID="Visio.Drawing.15" ShapeID="_x0000_i1031" DrawAspect="Content" ObjectID="_1666592508" r:id="rId24"/>
+          <o:OLEObject Type="Embed" ProgID="Visio.Drawing.15" ShapeID="_x0000_i1031" DrawAspect="Content" ObjectID="_1667285735" r:id="rId24"/>
         </w:object>
       </w:r>
     </w:p>
@@ -12384,7 +12373,7 @@
           <v:shape id="_x0000_i1032" type="#_x0000_t75" style="width:249.75pt;height:501pt" o:ole="">
             <v:imagedata r:id="rId25" o:title=""/>
           </v:shape>
-          <o:OLEObject Type="Embed" ProgID="Visio.Drawing.15" ShapeID="_x0000_i1032" DrawAspect="Content" ObjectID="_1666592509" r:id="rId26"/>
+          <o:OLEObject Type="Embed" ProgID="Visio.Drawing.15" ShapeID="_x0000_i1032" DrawAspect="Content" ObjectID="_1667285736" r:id="rId26"/>
         </w:object>
       </w:r>
       <w:bookmarkStart w:id="42" w:name="_Toc498199630"/>
@@ -12916,7 +12905,7 @@
           <v:shape id="_x0000_i1033" type="#_x0000_t75" style="width:414pt;height:181.5pt" o:ole="">
             <v:imagedata r:id="rId27" o:title=""/>
           </v:shape>
-          <o:OLEObject Type="Embed" ProgID="Visio.Drawing.15" ShapeID="_x0000_i1033" DrawAspect="Content" ObjectID="_1666592510" r:id="rId28"/>
+          <o:OLEObject Type="Embed" ProgID="Visio.Drawing.15" ShapeID="_x0000_i1033" DrawAspect="Content" ObjectID="_1667285737" r:id="rId28"/>
         </w:object>
       </w:r>
     </w:p>
@@ -18292,7 +18281,11 @@
         </w:drawing>
       </w:r>
     </w:p>
-    <w:p/>
+    <w:p>
+      <w:r>
+        <w:t xml:space="preserve">Ketika proses pembuatan instance selesai, sistem akan otomatis mengarahkan ke list instance yang sudah kita buat, seperti pada gambar berikut ini </w:t>
+      </w:r>
+    </w:p>
     <w:p>
       <w:r>
         <w:rPr>
@@ -18335,7 +18328,11 @@
         </w:drawing>
       </w:r>
     </w:p>
-    <w:p/>
+    <w:p>
+      <w:r>
+        <w:t>Pada proses ini sistem hanya akan membuat instance baru dan menginstall sistem operasi saja, bila pengguna ingin menginstall paket XAMPP / LAMP, pengguna hanya perlu memberi centang pada menu xampp dan selanjutnya pilih menu install. Maka sistem akan melakukan instalasi XAMPP pada instance server pengguna secara otomatis dengan menggunakan ansible.</w:t>
+      </w:r>
+    </w:p>
     <w:p>
       <w:r>
         <w:rPr>
@@ -18376,8 +18373,6 @@
           </wp:inline>
         </w:drawing>
       </w:r>
-      <w:bookmarkStart w:id="56" w:name="_GoBack"/>
-      <w:bookmarkEnd w:id="56"/>
     </w:p>
     <w:p/>
     <w:p/>
@@ -18387,7 +18382,6 @@
           <w:noProof/>
           <w:lang w:val="en-US"/>
         </w:rPr>
-        <w:lastRenderedPageBreak/>
         <w:drawing>
           <wp:inline distT="0" distB="0" distL="0" distR="0" wp14:anchorId="1E8BF812" wp14:editId="37F61F27">
             <wp:extent cx="5252085" cy="2952614"/>
@@ -18433,10 +18427,7 @@
         </w:rPr>
       </w:pPr>
       <w:r>
-        <w:t>Pada gambar di atas tampilan dari server openstack ketika berhasil membuat sebuah instance melalui website yang digu</w:t>
-      </w:r>
-      <w:r>
-        <w:t>nakan, d</w:t>
+        <w:t>Pada gambar di atas tampilan dari server openstack ketika berhasil membuat sebuah instance melalui website yang digunakan, d</w:t>
       </w:r>
       <w:r>
         <w:t>ibutuhkan waktu beberapa menit untuk membuat instance sampai instance tersebut dapat siap digunakan oleh para pengguna untuk mengembangkan aplikasinya. Untuk dapat mengakses instance yang dibuatnya, pengguna dapat melakukannya melalui SSH ke ip address instance yang dibuat.</w:t>
@@ -18606,6 +18597,7 @@
                 <w:rFonts w:ascii="Courier New" w:hAnsi="Courier New" w:cs="Courier New"/>
                 <w:sz w:val="20"/>
               </w:rPr>
+              <w:lastRenderedPageBreak/>
               <w:t xml:space="preserve">    fin = open("yaml/delete_"+current_user.username+".yaml", "wt")</w:t>
             </w:r>
           </w:p>
@@ -18636,7 +18628,6 @@
                 <w:rFonts w:ascii="Courier New" w:hAnsi="Courier New" w:cs="Courier New"/>
                 <w:sz w:val="20"/>
               </w:rPr>
-              <w:lastRenderedPageBreak/>
               <w:t xml:space="preserve">    fin.close()</w:t>
             </w:r>
           </w:p>
@@ -18853,7 +18844,7 @@
         <w:ind w:left="709" w:hanging="709"/>
         <w:jc w:val="left"/>
       </w:pPr>
-      <w:bookmarkStart w:id="57" w:name="_Toc519108456"/>
+      <w:bookmarkStart w:id="56" w:name="_Toc519108456"/>
       <w:r>
         <w:t>Implementasi kebutuhan Ansible</w:t>
       </w:r>
@@ -18978,6 +18969,7 @@
                 <w:noProof/>
                 <w:sz w:val="20"/>
               </w:rPr>
+              <w:lastRenderedPageBreak/>
               <w:t xml:space="preserve">                             project_id=os.environ['OS_PROJECT_ID'],</w:t>
             </w:r>
           </w:p>
@@ -18995,7 +18987,6 @@
                 <w:noProof/>
                 <w:sz w:val="20"/>
               </w:rPr>
-              <w:lastRenderedPageBreak/>
               <w:t xml:space="preserve">                             project_domain_id=os.environ['OS_PROJECT_DOMAIN_ID'],</w:t>
             </w:r>
           </w:p>
@@ -19042,20 +19033,13 @@
           <w:noProof/>
         </w:rPr>
       </w:pPr>
-    </w:p>
-    <w:p>
-      <w:pPr>
+      <w:r>
         <w:rPr>
           <w:noProof/>
         </w:rPr>
-      </w:pPr>
-    </w:p>
-    <w:p>
-      <w:pPr>
-        <w:rPr>
-          <w:noProof/>
-        </w:rPr>
-      </w:pPr>
+        <w:lastRenderedPageBreak/>
+        <w:t>Pada source code ini, merupakan fungsi untuk melalukan authentikasi ke openstack agar dapat menjalankan API yang disediakan pada server Openstack. Fungsi ini akan di eksekusi di awal sehingga sebelum menjalankan sistem yang dibuat, administartor server harus menjalankan file openrc.sh yang yang berisi data authentikasi yang dibutuhkan agar dapat berkomunikasi dengan server Openstack.</w:t>
+      </w:r>
     </w:p>
     <w:tbl>
       <w:tblPr>
@@ -19382,6 +19366,7 @@
                 <w:noProof/>
                 <w:sz w:val="20"/>
               </w:rPr>
+              <w:lastRenderedPageBreak/>
               <w:t>export OS_PASSWORD=$OS_PASSWORD_INPUT</w:t>
             </w:r>
           </w:p>
@@ -19450,7 +19435,6 @@
                 <w:noProof/>
                 <w:sz w:val="20"/>
               </w:rPr>
-              <w:lastRenderedPageBreak/>
               <w:t># Don't leave a blank variable, unset it if it was empty</w:t>
             </w:r>
           </w:p>
@@ -19508,6 +19492,38 @@
         </w:tc>
       </w:tr>
     </w:tbl>
+    <w:p>
+      <w:pPr>
+        <w:rPr>
+          <w:noProof/>
+        </w:rPr>
+      </w:pPr>
+      <w:r>
+        <w:rPr>
+          <w:noProof/>
+        </w:rPr>
+        <w:lastRenderedPageBreak/>
+        <w:t>Pada baris kode diatas merupakan isi dari dari file myclouds-openr.sh.</w:t>
+      </w:r>
+      <w:r>
+        <w:rPr>
+          <w:noProof/>
+        </w:rPr>
+        <w:t xml:space="preserve"> </w:t>
+      </w:r>
+      <w:r>
+        <w:rPr>
+          <w:noProof/>
+        </w:rPr>
+        <w:t>File myclouds-openr.sh diperoleh dari server openstack ketika admin ingin mengembangkan sistem openstack berjalan pada sistem pihak ketiga dengan menggunakan API yang tersedia di server openstack.</w:t>
+      </w:r>
+      <w:r>
+        <w:rPr>
+          <w:noProof/>
+        </w:rPr>
+        <w:t xml:space="preserve"> File ini dijalankan sebelum program siap dijalankan agar API dapat digunakan.</w:t>
+      </w:r>
+    </w:p>
     <w:p>
       <w:pPr>
         <w:rPr>
@@ -19814,7 +19830,14 @@
         <w:rPr>
           <w:noProof/>
         </w:rPr>
-        <w:t>Pada source code diatas digunakan untuk membuat sebuah instance. Dikarenakan server openstack dan web aplikasi berjalan pada sistem yang sama host yang dituju mengarah pada localhost. Localhost disini merupakan ip server openstack. Selanjutnya menambahkan perintah yang akan di eksekusi pada baris task, baris task berisi kebutuhan yang di perlukan dalam membuat instance baru dengan menambahkan baris API yang terhubung ke server openstack untuk mendeploy instance baru, perintah tersebut bernama os_server.</w:t>
+        <w:t xml:space="preserve">Pada source code diatas digunakan untuk membuat sebuah instance. Dikarenakan server openstack dan web aplikasi berjalan pada sistem yang sama host yang dituju </w:t>
+      </w:r>
+      <w:r>
+        <w:rPr>
+          <w:noProof/>
+        </w:rPr>
+        <w:lastRenderedPageBreak/>
+        <w:t>mengarah pada localhost. Localhost disini merupakan ip server openstack. Selanjutnya menambahkan perintah yang akan di eksekusi pada baris task, baris task berisi kebutuhan yang di perlukan dalam membuat instance baru dengan menambahkan baris API yang terhubung ke server openstack untuk mendeploy instance baru, perintah tersebut bernama os_server.</w:t>
       </w:r>
     </w:p>
     <w:p>
@@ -19903,7 +19926,6 @@
                 <w:noProof/>
                 <w:sz w:val="20"/>
               </w:rPr>
-              <w:lastRenderedPageBreak/>
               <w:t xml:space="preserve">    - name: remove an instance</w:t>
             </w:r>
           </w:p>
@@ -20449,7 +20471,6 @@
                 <w:noProof/>
                 <w:sz w:val="20"/>
               </w:rPr>
-              <w:lastRenderedPageBreak/>
               <w:t xml:space="preserve">      apt: update_cache=yes force_apt_get=yes cache_valid_time=3600</w:t>
             </w:r>
           </w:p>
@@ -20848,6 +20869,7 @@
                 <w:noProof/>
                 <w:sz w:val="20"/>
               </w:rPr>
+              <w:lastRenderedPageBreak/>
               <w:t xml:space="preserve">      debconf: name="mysql-server" question="mysql-server/root_password" value="{{MySQL_root_pass | quote}}" vtype="password"</w:t>
             </w:r>
           </w:p>
@@ -20950,7 +20972,6 @@
                 <w:noProof/>
                 <w:sz w:val="20"/>
               </w:rPr>
-              <w:lastRenderedPageBreak/>
               <w:t xml:space="preserve">      with_items:</w:t>
             </w:r>
           </w:p>
@@ -21230,6 +21251,7 @@
                 <w:noProof/>
                 <w:sz w:val="20"/>
               </w:rPr>
+              <w:lastRenderedPageBreak/>
               <w:t xml:space="preserve">  become: true</w:t>
             </w:r>
           </w:p>
@@ -21374,11 +21396,10 @@
           <w:noProof/>
           <w:lang w:val="en-US"/>
         </w:rPr>
-        <w:lastRenderedPageBreak/>
         <w:drawing>
-          <wp:inline distT="0" distB="0" distL="0" distR="0" wp14:anchorId="6A967001" wp14:editId="5901DCCF">
-            <wp:extent cx="5252085" cy="2952614"/>
-            <wp:effectExtent l="0" t="0" r="5715" b="635"/>
+          <wp:inline distT="0" distB="0" distL="0" distR="0" wp14:anchorId="6A967001" wp14:editId="649DC87A">
+            <wp:extent cx="5063435" cy="2667000"/>
+            <wp:effectExtent l="0" t="0" r="4445" b="0"/>
             <wp:docPr id="24" name="Picture 24"/>
             <wp:cNvGraphicFramePr>
               <a:graphicFrameLocks xmlns:a="http://schemas.openxmlformats.org/drawingml/2006/main" noChangeAspect="1"/>
@@ -21390,20 +21411,27 @@
                     <pic:cNvPr id="1" name=""/>
                     <pic:cNvPicPr/>
                   </pic:nvPicPr>
-                  <pic:blipFill>
+                  <pic:blipFill rotWithShape="1">
                     <a:blip r:embed="rId46"/>
-                    <a:stretch>
-                      <a:fillRect/>
-                    </a:stretch>
+                    <a:srcRect l="13967" t="20972" r="14748" b="12239"/>
+                    <a:stretch/>
                   </pic:blipFill>
-                  <pic:spPr>
+                  <pic:spPr bwMode="auto">
                     <a:xfrm>
                       <a:off x="0" y="0"/>
-                      <a:ext cx="5252085" cy="2952614"/>
+                      <a:ext cx="5071863" cy="2671439"/>
                     </a:xfrm>
                     <a:prstGeom prst="rect">
                       <a:avLst/>
                     </a:prstGeom>
+                    <a:ln>
+                      <a:noFill/>
+                    </a:ln>
+                    <a:extLst>
+                      <a:ext uri="{53640926-AAD7-44D8-BBD7-CCE9431645EC}">
+                        <a14:shadowObscured xmlns:a14="http://schemas.microsoft.com/office/drawing/2010/main"/>
+                      </a:ext>
+                    </a:extLst>
                   </pic:spPr>
                 </pic:pic>
               </a:graphicData>
@@ -21437,6 +21465,7 @@
           <w:noProof/>
           <w:lang w:val="en-US"/>
         </w:rPr>
+        <w:lastRenderedPageBreak/>
         <w:drawing>
           <wp:inline distT="0" distB="0" distL="0" distR="0" wp14:anchorId="252DE017" wp14:editId="4DE824C7">
             <wp:extent cx="5252085" cy="2952750"/>
@@ -21484,14 +21513,7 @@
         <w:rPr>
           <w:noProof/>
         </w:rPr>
-        <w:t xml:space="preserve">Pada gambar diatas, sistem membuat alamat ip address dibuat pada file hosts digunakan untuk mengenali server mana yang akan dieksekusi ketika file yaml dijalankan, serta </w:t>
-      </w:r>
-      <w:r>
-        <w:rPr>
-          <w:noProof/>
-        </w:rPr>
-        <w:lastRenderedPageBreak/>
-        <w:t>menyertakan username dan password dari instance yang telah dibuat secara default melalui openstack.</w:t>
+        <w:t>Pada gambar diatas, sistem membuat alamat ip address dibuat pada file hosts digunakan untuk mengenali server mana yang akan dieksekusi ketika file yaml dijalankan, serta menyertakan username dan password dari instance yang telah dibuat secara default melalui openstack.</w:t>
       </w:r>
     </w:p>
     <w:tbl>
@@ -21541,15 +21563,17 @@
           <w:noProof/>
         </w:rPr>
       </w:pPr>
+      <w:bookmarkStart w:id="57" w:name="_GoBack"/>
       <w:r>
         <w:rPr>
           <w:noProof/>
           <w:lang w:val="en-US"/>
         </w:rPr>
+        <w:lastRenderedPageBreak/>
         <w:drawing>
-          <wp:inline distT="0" distB="0" distL="0" distR="0" wp14:anchorId="462F036F" wp14:editId="345559FD">
-            <wp:extent cx="5252085" cy="2952614"/>
-            <wp:effectExtent l="0" t="0" r="5715" b="635"/>
+          <wp:inline distT="0" distB="0" distL="0" distR="0" wp14:anchorId="462F036F" wp14:editId="1D317787">
+            <wp:extent cx="5346536" cy="2828925"/>
+            <wp:effectExtent l="0" t="0" r="6985" b="0"/>
             <wp:docPr id="9" name="Picture 9"/>
             <wp:cNvGraphicFramePr>
               <a:graphicFrameLocks xmlns:a="http://schemas.openxmlformats.org/drawingml/2006/main" noChangeAspect="1"/>
@@ -21561,20 +21585,27 @@
                     <pic:cNvPr id="1" name=""/>
                     <pic:cNvPicPr/>
                   </pic:nvPicPr>
-                  <pic:blipFill>
+                  <pic:blipFill rotWithShape="1">
                     <a:blip r:embed="rId48"/>
-                    <a:stretch>
-                      <a:fillRect/>
-                    </a:stretch>
+                    <a:srcRect l="19771" t="23553" r="8581" b="9013"/>
+                    <a:stretch/>
                   </pic:blipFill>
-                  <pic:spPr>
+                  <pic:spPr bwMode="auto">
                     <a:xfrm>
                       <a:off x="0" y="0"/>
-                      <a:ext cx="5252085" cy="2952614"/>
+                      <a:ext cx="5354289" cy="2833027"/>
                     </a:xfrm>
                     <a:prstGeom prst="rect">
                       <a:avLst/>
                     </a:prstGeom>
+                    <a:ln>
+                      <a:noFill/>
+                    </a:ln>
+                    <a:extLst>
+                      <a:ext uri="{53640926-AAD7-44D8-BBD7-CCE9431645EC}">
+                        <a14:shadowObscured xmlns:a14="http://schemas.microsoft.com/office/drawing/2010/main"/>
+                      </a:ext>
+                    </a:extLst>
                   </pic:spPr>
                 </pic:pic>
               </a:graphicData>
@@ -21582,6 +21613,7 @@
           </wp:inline>
         </w:drawing>
       </w:r>
+      <w:bookmarkEnd w:id="57"/>
     </w:p>
     <w:p>
       <w:pPr>
@@ -21614,7 +21646,6 @@
           <w:noProof/>
           <w:lang w:val="en-US"/>
         </w:rPr>
-        <w:lastRenderedPageBreak/>
         <w:drawing>
           <wp:inline distT="0" distB="0" distL="0" distR="0" wp14:anchorId="4A74C274" wp14:editId="11F8331E">
             <wp:extent cx="5252085" cy="2952614"/>
@@ -21758,7 +21789,7 @@
       <w:r>
         <w:t>Pengujian Sistem</w:t>
       </w:r>
-      <w:bookmarkEnd w:id="57"/>
+      <w:bookmarkEnd w:id="56"/>
     </w:p>
     <w:p>
       <w:pPr>
@@ -22329,7 +22360,6 @@
         <w:docPartUnique/>
       </w:docPartObj>
     </w:sdtPr>
-    <w:sdtEndPr/>
     <w:sdtContent>
       <w:p>
         <w:pPr>
@@ -22391,7 +22421,6 @@
         <w:docPartUnique/>
       </w:docPartObj>
     </w:sdtPr>
-    <w:sdtEndPr/>
     <w:sdtContent>
       <w:p>
         <w:pPr>
@@ -22437,7 +22466,6 @@
         <w:docPartUnique/>
       </w:docPartObj>
     </w:sdtPr>
-    <w:sdtEndPr/>
     <w:sdtContent>
       <w:p>
         <w:pPr>
@@ -22483,7 +22511,6 @@
         <w:docPartUnique/>
       </w:docPartObj>
     </w:sdtPr>
-    <w:sdtEndPr/>
     <w:sdtContent>
       <w:p>
         <w:pPr>
@@ -22503,7 +22530,7 @@
           <w:rPr>
             <w:noProof/>
           </w:rPr>
-          <w:t>61</w:t>
+          <w:t>59</w:t>
         </w:r>
         <w:r>
           <w:fldChar w:fldCharType="end"/>
@@ -22529,7 +22556,6 @@
         <w:docPartUnique/>
       </w:docPartObj>
     </w:sdtPr>
-    <w:sdtEndPr/>
     <w:sdtContent>
       <w:p>
         <w:pPr>
@@ -27363,7 +27389,7 @@
 </file>
 
 <file path=customXml/itemProps1.xml><?xml version="1.0" encoding="utf-8"?>
-<ds:datastoreItem xmlns:ds="http://schemas.openxmlformats.org/officeDocument/2006/customXml" ds:itemID="{7F9C8684-D879-40FD-8B1D-2E2295619B80}">
+<ds:datastoreItem xmlns:ds="http://schemas.openxmlformats.org/officeDocument/2006/customXml" ds:itemID="{84D48292-A0DF-438A-BDDA-DF370C86CC6B}">
   <ds:schemaRefs>
     <ds:schemaRef ds:uri="http://schemas.openxmlformats.org/officeDocument/2006/bibliography"/>
   </ds:schemaRefs>

</xml_diff>